<commit_message>
Add sabatina field to Block type and update document generation logic
</commit_message>
<xml_diff>
--- a/templates/oficio.docx
+++ b/templates/oficio.docx
@@ -559,18 +559,18 @@
     <w:tbl>
       <w:tblPr>
         <w:tblStyle w:val="Tablaconcuadrcula"/>
-        <w:tblW w:w="9634" w:type="dxa"/>
+        <w:tblW w:w="7508" w:type="dxa"/>
         <w:tblLook w:val="04A0" w:firstRow="1" w:lastRow="0" w:firstColumn="1" w:lastColumn="0" w:noHBand="0" w:noVBand="1"/>
       </w:tblPr>
       <w:tblGrid>
-        <w:gridCol w:w="3539"/>
-        <w:gridCol w:w="2977"/>
-        <w:gridCol w:w="3118"/>
+        <w:gridCol w:w="2405"/>
+        <w:gridCol w:w="2268"/>
+        <w:gridCol w:w="2835"/>
       </w:tblGrid>
       <w:tr>
         <w:tc>
           <w:tcPr>
-            <w:tcW w:w="3539" w:type="dxa"/>
+            <w:tcW w:w="2405" w:type="dxa"/>
             <w:vAlign w:val="center"/>
           </w:tcPr>
           <w:p>
@@ -594,7 +594,7 @@
         </w:tc>
         <w:tc>
           <w:tcPr>
-            <w:tcW w:w="2977" w:type="dxa"/>
+            <w:tcW w:w="2268" w:type="dxa"/>
             <w:vAlign w:val="center"/>
           </w:tcPr>
           <w:p>
@@ -618,7 +618,7 @@
         </w:tc>
         <w:tc>
           <w:tcPr>
-            <w:tcW w:w="3118" w:type="dxa"/>
+            <w:tcW w:w="2835" w:type="dxa"/>
             <w:vAlign w:val="center"/>
           </w:tcPr>
           <w:p>
@@ -654,7 +654,7 @@
       <w:tr>
         <w:tc>
           <w:tcPr>
-            <w:tcW w:w="3539" w:type="dxa"/>
+            <w:tcW w:w="2405" w:type="dxa"/>
             <w:vAlign w:val="center"/>
           </w:tcPr>
           <w:p>
@@ -707,7 +707,7 @@
         </w:tc>
         <w:tc>
           <w:tcPr>
-            <w:tcW w:w="2977" w:type="dxa"/>
+            <w:tcW w:w="2268" w:type="dxa"/>
             <w:vAlign w:val="center"/>
           </w:tcPr>
           <w:p>
@@ -731,7 +731,7 @@
         </w:tc>
         <w:tc>
           <w:tcPr>
-            <w:tcW w:w="3118" w:type="dxa"/>
+            <w:tcW w:w="2835" w:type="dxa"/>
             <w:vAlign w:val="center"/>
           </w:tcPr>
           <w:p>
@@ -860,17 +860,17 @@
     <w:tbl>
       <w:tblPr>
         <w:tblStyle w:val="Tablaconcuadrcula"/>
-        <w:tblW w:w="9634" w:type="dxa"/>
+        <w:tblW w:w="7508" w:type="dxa"/>
         <w:tblLook w:val="04A0" w:firstRow="1" w:lastRow="0" w:firstColumn="1" w:lastColumn="0" w:noHBand="0" w:noVBand="1"/>
       </w:tblPr>
       <w:tblGrid>
-        <w:gridCol w:w="4957"/>
-        <w:gridCol w:w="4677"/>
+        <w:gridCol w:w="3681"/>
+        <w:gridCol w:w="3827"/>
       </w:tblGrid>
       <w:tr>
         <w:tc>
           <w:tcPr>
-            <w:tcW w:w="4957" w:type="dxa"/>
+            <w:tcW w:w="3681" w:type="dxa"/>
             <w:vAlign w:val="center"/>
           </w:tcPr>
           <w:p>
@@ -894,7 +894,7 @@
         </w:tc>
         <w:tc>
           <w:tcPr>
-            <w:tcW w:w="4677" w:type="dxa"/>
+            <w:tcW w:w="3827" w:type="dxa"/>
             <w:vAlign w:val="center"/>
           </w:tcPr>
           <w:p>
@@ -930,7 +930,7 @@
       <w:tr>
         <w:tc>
           <w:tcPr>
-            <w:tcW w:w="4957" w:type="dxa"/>
+            <w:tcW w:w="3681" w:type="dxa"/>
             <w:vAlign w:val="center"/>
           </w:tcPr>
           <w:p>
@@ -983,7 +983,7 @@
         </w:tc>
         <w:tc>
           <w:tcPr>
-            <w:tcW w:w="4677" w:type="dxa"/>
+            <w:tcW w:w="3827" w:type="dxa"/>
             <w:vAlign w:val="center"/>
           </w:tcPr>
           <w:p>
@@ -1379,14 +1379,39 @@
     <w:p>
       <w:pPr>
         <w:spacing w:after="0" w:line="240" w:lineRule="auto"/>
-        <w:jc w:val="center"/>
-        <w:rPr>
-          <w:rFonts w:ascii="Times New Roman" w:hAnsi="Times New Roman" w:cs="Times New Roman"/>
-          <w:b/>
-          <w:sz w:val="24"/>
-          <w:szCs w:val="24"/>
+        <w:rPr>
+          <w:rFonts w:ascii="Arial" w:hAnsi="Arial" w:cs="Arial"/>
+          <w:bCs/>
+          <w:sz w:val="20"/>
+          <w:szCs w:val="20"/>
         </w:rPr>
       </w:pPr>
+      <w:r>
+        <w:rPr>
+          <w:rFonts w:ascii="Arial" w:hAnsi="Arial" w:cs="Arial"/>
+          <w:bCs/>
+          <w:sz w:val="20"/>
+          <w:szCs w:val="20"/>
+        </w:rPr>
+        <w:t>{</w:t>
+      </w:r>
+      <w:r>
+        <w:rPr>
+          <w:rFonts w:ascii="Arial" w:hAnsi="Arial" w:cs="Arial"/>
+          <w:sz w:val="20"/>
+          <w:szCs w:val="20"/>
+        </w:rPr>
+        <w:t>^</w:t>
+      </w:r>
+      <w:r>
+        <w:rPr>
+          <w:rFonts w:ascii="Arial" w:hAnsi="Arial" w:cs="Arial"/>
+          <w:bCs/>
+          <w:sz w:val="20"/>
+          <w:szCs w:val="20"/>
+        </w:rPr>
+        <w:t>sabatina}</w:t>
+      </w:r>
     </w:p>
     <w:p>
       <w:pPr>
@@ -1403,22 +1428,22 @@
     <w:tbl>
       <w:tblPr>
         <w:tblStyle w:val="Tablaconcuadrcula"/>
-        <w:tblW w:w="9879" w:type="dxa"/>
+        <w:tblW w:w="8472" w:type="dxa"/>
         <w:tblInd w:w="-142" w:type="dxa"/>
         <w:tblLook w:val="04A0" w:firstRow="1" w:lastRow="0" w:firstColumn="1" w:lastColumn="0" w:noHBand="0" w:noVBand="1"/>
       </w:tblPr>
       <w:tblGrid>
-        <w:gridCol w:w="4507"/>
-        <w:gridCol w:w="657"/>
-        <w:gridCol w:w="4715"/>
+        <w:gridCol w:w="3867"/>
+        <w:gridCol w:w="560"/>
+        <w:gridCol w:w="4045"/>
       </w:tblGrid>
       <w:tr>
         <w:trPr>
-          <w:trHeight w:val="489"/>
+          <w:trHeight w:val="438"/>
         </w:trPr>
         <w:tc>
           <w:tcPr>
-            <w:tcW w:w="4507" w:type="dxa"/>
+            <w:tcW w:w="3867" w:type="dxa"/>
             <w:tcBorders>
               <w:top w:val="nil"/>
               <w:left w:val="nil"/>
@@ -1441,7 +1466,7 @@
         </w:tc>
         <w:tc>
           <w:tcPr>
-            <w:tcW w:w="657" w:type="dxa"/>
+            <w:tcW w:w="560" w:type="dxa"/>
             <w:vMerge w:val="restart"/>
             <w:tcBorders>
               <w:top w:val="nil"/>
@@ -1463,7 +1488,7 @@
         </w:tc>
         <w:tc>
           <w:tcPr>
-            <w:tcW w:w="4715" w:type="dxa"/>
+            <w:tcW w:w="4045" w:type="dxa"/>
             <w:tcBorders>
               <w:top w:val="nil"/>
               <w:left w:val="nil"/>
@@ -1495,11 +1520,11 @@
       </w:tr>
       <w:tr>
         <w:trPr>
-          <w:trHeight w:val="488"/>
+          <w:trHeight w:val="438"/>
         </w:trPr>
         <w:tc>
           <w:tcPr>
-            <w:tcW w:w="4507" w:type="dxa"/>
+            <w:tcW w:w="3867" w:type="dxa"/>
             <w:tcBorders>
               <w:top w:val="nil"/>
               <w:left w:val="nil"/>
@@ -1512,6 +1537,7 @@
               <w:tabs>
                 <w:tab w:val="left" w:pos="3165"/>
               </w:tabs>
+              <w:jc w:val="center"/>
               <w:rPr>
                 <w:rFonts w:ascii="Arial" w:hAnsi="Arial" w:cs="Arial"/>
                 <w:b/>
@@ -1522,43 +1548,7 @@
                 <w:rFonts w:ascii="Arial" w:hAnsi="Arial" w:cs="Arial"/>
                 <w:b/>
               </w:rPr>
-              <w:t>M.C. Heriberto Carlos Ayala Cruz.</w:t>
-            </w:r>
-          </w:p>
-          <w:p>
-            <w:pPr>
-              <w:jc w:val="center"/>
-              <w:rPr>
-                <w:rFonts w:ascii="Arial" w:hAnsi="Arial" w:cs="Arial"/>
-                <w:sz w:val="20"/>
-                <w:szCs w:val="20"/>
-              </w:rPr>
-            </w:pPr>
-            <w:r>
-              <w:rPr>
-                <w:rFonts w:ascii="Arial" w:hAnsi="Arial" w:cs="Arial"/>
-                <w:sz w:val="20"/>
-                <w:szCs w:val="20"/>
-              </w:rPr>
-              <w:t>Secretario Administrativo</w:t>
-            </w:r>
-          </w:p>
-          <w:p>
-            <w:pPr>
-              <w:jc w:val="center"/>
-              <w:rPr>
-                <w:rFonts w:ascii="Arial" w:hAnsi="Arial" w:cs="Arial"/>
-                <w:sz w:val="20"/>
-                <w:szCs w:val="20"/>
-              </w:rPr>
-            </w:pPr>
-            <w:r>
-              <w:rPr>
-                <w:rFonts w:ascii="Arial" w:hAnsi="Arial" w:cs="Arial"/>
-                <w:sz w:val="20"/>
-                <w:szCs w:val="20"/>
-              </w:rPr>
-              <w:t>Unidad Regional Norte</w:t>
+              <w:t>M.C. Heriberto Carlos Ayala</w:t>
             </w:r>
           </w:p>
           <w:p>
@@ -1568,18 +1558,52 @@
               </w:tabs>
               <w:jc w:val="center"/>
               <w:rPr>
-                <w:rFonts w:ascii="Arial" w:eastAsia="Arial Unicode MS" w:hAnsi="Arial" w:cs="Arial"/>
-                <w:sz w:val="20"/>
-                <w:szCs w:val="20"/>
-              </w:rPr>
-            </w:pPr>
-            <w:r>
-              <w:rPr>
                 <w:rFonts w:ascii="Arial" w:hAnsi="Arial" w:cs="Arial"/>
-                <w:sz w:val="20"/>
-                <w:szCs w:val="20"/>
-              </w:rPr>
-              <w:t>Preparatoria Ciudad Universitaria (C.U.) Los Mochis</w:t>
+                <w:b/>
+              </w:rPr>
+            </w:pPr>
+            <w:r>
+              <w:rPr>
+                <w:rFonts w:ascii="Arial" w:hAnsi="Arial" w:cs="Arial"/>
+                <w:b/>
+              </w:rPr>
+              <w:t>Cruz.</w:t>
+            </w:r>
+          </w:p>
+          <w:p>
+            <w:pPr>
+              <w:jc w:val="center"/>
+              <w:rPr>
+                <w:rFonts w:ascii="Arial" w:hAnsi="Arial" w:cs="Arial"/>
+                <w:sz w:val="20"/>
+                <w:szCs w:val="20"/>
+              </w:rPr>
+            </w:pPr>
+            <w:r>
+              <w:rPr>
+                <w:rFonts w:ascii="Arial" w:hAnsi="Arial" w:cs="Arial"/>
+                <w:sz w:val="20"/>
+                <w:szCs w:val="20"/>
+              </w:rPr>
+              <w:t>Secretario Administrativo</w:t>
+            </w:r>
+          </w:p>
+          <w:p>
+            <w:pPr>
+              <w:jc w:val="center"/>
+              <w:rPr>
+                <w:rFonts w:ascii="Arial" w:hAnsi="Arial" w:cs="Arial"/>
+                <w:sz w:val="20"/>
+                <w:szCs w:val="20"/>
+              </w:rPr>
+            </w:pPr>
+            <w:r>
+              <w:rPr>
+                <w:rFonts w:ascii="Arial" w:hAnsi="Arial" w:cs="Arial"/>
+                <w:sz w:val="20"/>
+                <w:szCs w:val="20"/>
+              </w:rPr>
+              <w:t>Unidad Regional Norte</w:t>
             </w:r>
           </w:p>
           <w:p>
@@ -1594,11 +1618,32 @@
                 <w:szCs w:val="20"/>
               </w:rPr>
             </w:pPr>
+            <w:r>
+              <w:rPr>
+                <w:rFonts w:ascii="Arial" w:hAnsi="Arial" w:cs="Arial"/>
+                <w:sz w:val="20"/>
+                <w:szCs w:val="20"/>
+              </w:rPr>
+              <w:t>Preparatoria Ciudad Universitaria (C.U.) Los Mochis</w:t>
+            </w:r>
+          </w:p>
+          <w:p>
+            <w:pPr>
+              <w:tabs>
+                <w:tab w:val="left" w:pos="3165"/>
+              </w:tabs>
+              <w:jc w:val="center"/>
+              <w:rPr>
+                <w:rFonts w:ascii="Arial" w:eastAsia="Arial Unicode MS" w:hAnsi="Arial" w:cs="Arial"/>
+                <w:sz w:val="20"/>
+                <w:szCs w:val="20"/>
+              </w:rPr>
+            </w:pPr>
           </w:p>
         </w:tc>
         <w:tc>
           <w:tcPr>
-            <w:tcW w:w="657" w:type="dxa"/>
+            <w:tcW w:w="560" w:type="dxa"/>
             <w:vMerge/>
             <w:tcBorders>
               <w:left w:val="nil"/>
@@ -1619,7 +1664,7 @@
         </w:tc>
         <w:tc>
           <w:tcPr>
-            <w:tcW w:w="4715" w:type="dxa"/>
+            <w:tcW w:w="4045" w:type="dxa"/>
             <w:tcBorders>
               <w:left w:val="nil"/>
               <w:bottom w:val="nil"/>
@@ -1699,11 +1744,11 @@
       </w:tr>
       <w:tr>
         <w:trPr>
-          <w:trHeight w:val="74"/>
+          <w:trHeight w:val="63"/>
         </w:trPr>
         <w:tc>
           <w:tcPr>
-            <w:tcW w:w="4507" w:type="dxa"/>
+            <w:tcW w:w="3867" w:type="dxa"/>
             <w:tcBorders>
               <w:top w:val="nil"/>
               <w:left w:val="nil"/>
@@ -1720,13 +1765,26 @@
                 <w:rFonts w:ascii="Arial" w:eastAsia="Arial Unicode MS" w:hAnsi="Arial" w:cs="Arial"/>
                 <w:sz w:val="20"/>
                 <w:szCs w:val="20"/>
+                <w:u w:val="single"/>
+              </w:rPr>
+            </w:pPr>
+          </w:p>
+          <w:p>
+            <w:pPr>
+              <w:tabs>
+                <w:tab w:val="left" w:pos="3165"/>
+              </w:tabs>
+              <w:rPr>
+                <w:rFonts w:ascii="Arial" w:eastAsia="Arial Unicode MS" w:hAnsi="Arial" w:cs="Arial"/>
+                <w:sz w:val="20"/>
+                <w:szCs w:val="20"/>
               </w:rPr>
             </w:pPr>
           </w:p>
         </w:tc>
         <w:tc>
           <w:tcPr>
-            <w:tcW w:w="657" w:type="dxa"/>
+            <w:tcW w:w="560" w:type="dxa"/>
             <w:vMerge/>
             <w:tcBorders>
               <w:left w:val="nil"/>
@@ -1748,7 +1806,7 @@
         </w:tc>
         <w:tc>
           <w:tcPr>
-            <w:tcW w:w="4715" w:type="dxa"/>
+            <w:tcW w:w="4045" w:type="dxa"/>
             <w:tcBorders>
               <w:top w:val="nil"/>
               <w:left w:val="nil"/>
@@ -1769,11 +1827,396 @@
         </w:tc>
       </w:tr>
     </w:tbl>
+    <w:p>
+      <w:pPr>
+        <w:tabs>
+          <w:tab w:val="left" w:pos="3165"/>
+        </w:tabs>
+        <w:rPr>
+          <w:rFonts w:ascii="Arial" w:eastAsia="Arial Unicode MS" w:hAnsi="Arial" w:cs="Arial"/>
+          <w:sz w:val="20"/>
+          <w:szCs w:val="20"/>
+        </w:rPr>
+      </w:pPr>
+      <w:r>
+        <w:rPr>
+          <w:rFonts w:ascii="Arial" w:eastAsia="Arial Unicode MS" w:hAnsi="Arial" w:cs="Arial"/>
+          <w:sz w:val="20"/>
+          <w:szCs w:val="20"/>
+        </w:rPr>
+        <w:lastRenderedPageBreak/>
+        <w:t>{/sabatina}</w:t>
+      </w:r>
+    </w:p>
+    <w:p>
+      <w:pPr>
+        <w:tabs>
+          <w:tab w:val="left" w:pos="3165"/>
+        </w:tabs>
+        <w:rPr>
+          <w:rFonts w:ascii="Arial" w:eastAsia="Arial Unicode MS" w:hAnsi="Arial" w:cs="Arial"/>
+          <w:sz w:val="20"/>
+          <w:szCs w:val="20"/>
+        </w:rPr>
+      </w:pPr>
+      <w:r>
+        <w:rPr>
+          <w:rFonts w:ascii="Arial" w:eastAsia="Arial Unicode MS" w:hAnsi="Arial" w:cs="Arial"/>
+          <w:sz w:val="20"/>
+          <w:szCs w:val="20"/>
+        </w:rPr>
+        <w:t>{#sabatina}</w:t>
+      </w:r>
+    </w:p>
     <w:p/>
+    <w:tbl>
+      <w:tblPr>
+        <w:tblStyle w:val="Tablaconcuadrcula"/>
+        <w:tblW w:w="0" w:type="auto"/>
+        <w:tblLook w:val="04A0" w:firstRow="1" w:lastRow="0" w:firstColumn="1" w:lastColumn="0" w:noHBand="0" w:noVBand="1"/>
+      </w:tblPr>
+      <w:tblGrid>
+        <w:gridCol w:w="2416"/>
+        <w:gridCol w:w="360"/>
+        <w:gridCol w:w="2602"/>
+        <w:gridCol w:w="359"/>
+        <w:gridCol w:w="2228"/>
+      </w:tblGrid>
+      <w:tr>
+        <w:tc>
+          <w:tcPr>
+            <w:tcW w:w="2830" w:type="dxa"/>
+            <w:tcBorders>
+              <w:top w:val="single" w:sz="4" w:space="0" w:color="auto"/>
+              <w:left w:val="nil"/>
+              <w:bottom w:val="nil"/>
+              <w:right w:val="nil"/>
+            </w:tcBorders>
+          </w:tcPr>
+          <w:p>
+            <w:pPr>
+              <w:jc w:val="center"/>
+              <w:rPr>
+                <w:rFonts w:ascii="Arial" w:hAnsi="Arial" w:cs="Arial"/>
+                <w:b/>
+                <w:bCs/>
+                <w:sz w:val="18"/>
+                <w:szCs w:val="18"/>
+              </w:rPr>
+            </w:pPr>
+            <w:r>
+              <w:rPr>
+                <w:rFonts w:ascii="Arial" w:hAnsi="Arial" w:cs="Arial"/>
+                <w:sz w:val="18"/>
+                <w:szCs w:val="18"/>
+              </w:rPr>
+              <w:t xml:space="preserve">    </w:t>
+            </w:r>
+            <w:r>
+              <w:rPr>
+                <w:rFonts w:ascii="Arial" w:hAnsi="Arial" w:cs="Arial"/>
+                <w:b/>
+                <w:bCs/>
+                <w:sz w:val="20"/>
+                <w:szCs w:val="20"/>
+              </w:rPr>
+              <w:t>Ing. Jesús E. Buelna Servín</w:t>
+            </w:r>
+          </w:p>
+        </w:tc>
+        <w:tc>
+          <w:tcPr>
+            <w:tcW w:w="431" w:type="dxa"/>
+            <w:tcBorders>
+              <w:top w:val="nil"/>
+              <w:left w:val="nil"/>
+              <w:bottom w:val="nil"/>
+              <w:right w:val="nil"/>
+            </w:tcBorders>
+          </w:tcPr>
+          <w:p>
+            <w:pPr>
+              <w:rPr>
+                <w:sz w:val="18"/>
+                <w:szCs w:val="18"/>
+              </w:rPr>
+            </w:pPr>
+          </w:p>
+        </w:tc>
+        <w:tc>
+          <w:tcPr>
+            <w:tcW w:w="3113" w:type="dxa"/>
+            <w:tcBorders>
+              <w:left w:val="nil"/>
+              <w:bottom w:val="nil"/>
+              <w:right w:val="nil"/>
+            </w:tcBorders>
+          </w:tcPr>
+          <w:p>
+            <w:pPr>
+              <w:jc w:val="center"/>
+              <w:rPr>
+                <w:rFonts w:ascii="Arial" w:hAnsi="Arial" w:cs="Arial"/>
+                <w:b/>
+                <w:bCs/>
+                <w:sz w:val="18"/>
+                <w:szCs w:val="18"/>
+              </w:rPr>
+            </w:pPr>
+            <w:r>
+              <w:rPr>
+                <w:rFonts w:ascii="Arial" w:hAnsi="Arial" w:cs="Arial"/>
+                <w:sz w:val="18"/>
+                <w:szCs w:val="18"/>
+              </w:rPr>
+              <w:t xml:space="preserve">       </w:t>
+            </w:r>
+            <w:r>
+              <w:rPr>
+                <w:rFonts w:ascii="Arial" w:hAnsi="Arial" w:cs="Arial"/>
+                <w:b/>
+                <w:bCs/>
+                <w:sz w:val="20"/>
+                <w:szCs w:val="20"/>
+              </w:rPr>
+              <w:t>Dr</w:t>
+            </w:r>
+            <w:r>
+              <w:rPr>
+                <w:rFonts w:ascii="Arial" w:hAnsi="Arial" w:cs="Arial"/>
+                <w:b/>
+                <w:bCs/>
+                <w:sz w:val="20"/>
+                <w:szCs w:val="20"/>
+              </w:rPr>
+              <w:t>a</w:t>
+            </w:r>
+            <w:r>
+              <w:rPr>
+                <w:rFonts w:ascii="Arial" w:hAnsi="Arial" w:cs="Arial"/>
+                <w:b/>
+                <w:bCs/>
+                <w:sz w:val="20"/>
+                <w:szCs w:val="20"/>
+              </w:rPr>
+              <w:t>. Zayra F. Herrera Soto</w:t>
+            </w:r>
+          </w:p>
+        </w:tc>
+        <w:tc>
+          <w:tcPr>
+            <w:tcW w:w="430" w:type="dxa"/>
+            <w:tcBorders>
+              <w:top w:val="nil"/>
+              <w:left w:val="nil"/>
+              <w:bottom w:val="nil"/>
+              <w:right w:val="nil"/>
+            </w:tcBorders>
+          </w:tcPr>
+          <w:p>
+            <w:pPr>
+              <w:rPr>
+                <w:sz w:val="18"/>
+                <w:szCs w:val="18"/>
+              </w:rPr>
+            </w:pPr>
+          </w:p>
+        </w:tc>
+        <w:tc>
+          <w:tcPr>
+            <w:tcW w:w="2546" w:type="dxa"/>
+            <w:tcBorders>
+              <w:top w:val="single" w:sz="4" w:space="0" w:color="auto"/>
+              <w:left w:val="nil"/>
+              <w:bottom w:val="nil"/>
+              <w:right w:val="nil"/>
+            </w:tcBorders>
+          </w:tcPr>
+          <w:p>
+            <w:pPr>
+              <w:jc w:val="center"/>
+              <w:rPr>
+                <w:rFonts w:ascii="Arial" w:hAnsi="Arial" w:cs="Arial"/>
+                <w:b/>
+                <w:bCs/>
+                <w:sz w:val="18"/>
+                <w:szCs w:val="18"/>
+              </w:rPr>
+            </w:pPr>
+            <w:r>
+              <w:rPr>
+                <w:rFonts w:ascii="Arial" w:hAnsi="Arial" w:cs="Arial"/>
+                <w:b/>
+                <w:bCs/>
+                <w:sz w:val="20"/>
+                <w:szCs w:val="20"/>
+              </w:rPr>
+              <w:t>Dr</w:t>
+            </w:r>
+            <w:r>
+              <w:rPr>
+                <w:rFonts w:ascii="Arial" w:hAnsi="Arial" w:cs="Arial"/>
+                <w:b/>
+                <w:bCs/>
+                <w:sz w:val="20"/>
+                <w:szCs w:val="20"/>
+              </w:rPr>
+              <w:t>a</w:t>
+            </w:r>
+            <w:r>
+              <w:rPr>
+                <w:rFonts w:ascii="Arial" w:hAnsi="Arial" w:cs="Arial"/>
+                <w:b/>
+                <w:bCs/>
+                <w:sz w:val="20"/>
+                <w:szCs w:val="20"/>
+              </w:rPr>
+              <w:t>. Karla P. Montes Lugo</w:t>
+            </w:r>
+          </w:p>
+        </w:tc>
+      </w:tr>
+      <w:tr>
+        <w:trPr>
+          <w:trHeight w:val="64"/>
+        </w:trPr>
+        <w:tc>
+          <w:tcPr>
+            <w:tcW w:w="2830" w:type="dxa"/>
+            <w:tcBorders>
+              <w:top w:val="nil"/>
+              <w:left w:val="nil"/>
+              <w:bottom w:val="nil"/>
+              <w:right w:val="nil"/>
+            </w:tcBorders>
+          </w:tcPr>
+          <w:p>
+            <w:pPr>
+              <w:jc w:val="center"/>
+              <w:rPr>
+                <w:rFonts w:ascii="Arial" w:hAnsi="Arial" w:cs="Arial"/>
+                <w:sz w:val="18"/>
+                <w:szCs w:val="18"/>
+              </w:rPr>
+            </w:pPr>
+            <w:r>
+              <w:rPr>
+                <w:rFonts w:ascii="Arial" w:hAnsi="Arial" w:cs="Arial"/>
+                <w:sz w:val="18"/>
+                <w:szCs w:val="18"/>
+              </w:rPr>
+              <w:t>Coordinador de turno plan semiescolarizado</w:t>
+            </w:r>
+          </w:p>
+        </w:tc>
+        <w:tc>
+          <w:tcPr>
+            <w:tcW w:w="431" w:type="dxa"/>
+            <w:tcBorders>
+              <w:top w:val="nil"/>
+              <w:left w:val="nil"/>
+              <w:bottom w:val="nil"/>
+              <w:right w:val="nil"/>
+            </w:tcBorders>
+          </w:tcPr>
+          <w:p>
+            <w:pPr>
+              <w:rPr>
+                <w:sz w:val="18"/>
+                <w:szCs w:val="18"/>
+              </w:rPr>
+            </w:pPr>
+          </w:p>
+        </w:tc>
+        <w:tc>
+          <w:tcPr>
+            <w:tcW w:w="3113" w:type="dxa"/>
+            <w:tcBorders>
+              <w:top w:val="nil"/>
+              <w:left w:val="nil"/>
+              <w:bottom w:val="nil"/>
+              <w:right w:val="nil"/>
+            </w:tcBorders>
+          </w:tcPr>
+          <w:p>
+            <w:pPr>
+              <w:jc w:val="center"/>
+              <w:rPr>
+                <w:rFonts w:ascii="Arial" w:hAnsi="Arial" w:cs="Arial"/>
+                <w:sz w:val="18"/>
+                <w:szCs w:val="18"/>
+              </w:rPr>
+            </w:pPr>
+            <w:r>
+              <w:rPr>
+                <w:rFonts w:ascii="Arial" w:hAnsi="Arial" w:cs="Arial"/>
+                <w:sz w:val="18"/>
+                <w:szCs w:val="18"/>
+              </w:rPr>
+              <w:t>Secretaria académica plan semiescolarizado</w:t>
+            </w:r>
+          </w:p>
+        </w:tc>
+        <w:tc>
+          <w:tcPr>
+            <w:tcW w:w="430" w:type="dxa"/>
+            <w:tcBorders>
+              <w:top w:val="nil"/>
+              <w:left w:val="nil"/>
+              <w:bottom w:val="nil"/>
+              <w:right w:val="nil"/>
+            </w:tcBorders>
+          </w:tcPr>
+          <w:p>
+            <w:pPr>
+              <w:rPr>
+                <w:sz w:val="18"/>
+                <w:szCs w:val="18"/>
+              </w:rPr>
+            </w:pPr>
+          </w:p>
+        </w:tc>
+        <w:tc>
+          <w:tcPr>
+            <w:tcW w:w="2546" w:type="dxa"/>
+            <w:tcBorders>
+              <w:top w:val="nil"/>
+              <w:left w:val="nil"/>
+              <w:bottom w:val="nil"/>
+              <w:right w:val="nil"/>
+            </w:tcBorders>
+          </w:tcPr>
+          <w:p>
+            <w:pPr>
+              <w:jc w:val="center"/>
+              <w:rPr>
+                <w:rFonts w:ascii="Arial" w:hAnsi="Arial" w:cs="Arial"/>
+                <w:sz w:val="18"/>
+                <w:szCs w:val="18"/>
+              </w:rPr>
+            </w:pPr>
+            <w:r>
+              <w:rPr>
+                <w:rFonts w:ascii="Arial" w:hAnsi="Arial" w:cs="Arial"/>
+                <w:sz w:val="18"/>
+                <w:szCs w:val="18"/>
+              </w:rPr>
+              <w:t>Coordinadora plan semiescolarizado</w:t>
+            </w:r>
+          </w:p>
+        </w:tc>
+      </w:tr>
+    </w:tbl>
+    <w:p/>
+    <w:p>
+      <w:r>
+        <w:t>{/sabatina}</w:t>
+      </w:r>
+    </w:p>
     <w:sectPr>
-      <w:footerReference w:type="default" r:id="rId6"/>
+      <w:footerReference w:type="default" r:id="rId7"/>
       <w:pgSz w:w="12240" w:h="15840"/>
-      <w:pgMar w:top="1440" w:right="1440" w:bottom="1440" w:left="1440" w:header="708" w:footer="708" w:gutter="0"/>
+      <w:pgMar w:top="1440" w:right="1440" w:bottom="1440" w:left="2835" w:header="709" w:footer="709" w:gutter="0"/>
       <w:cols w:space="708"/>
       <w:docGrid w:linePitch="360"/>
     </w:sectPr>
@@ -3195,4 +3638,16 @@
     </a:ext>
   </a:extLst>
 </a:theme>
+</file>
+
+<file path=customXml/item1.xml><?xml version="1.0" encoding="utf-8"?>
+<b:Sources xmlns:b="http://schemas.openxmlformats.org/officeDocument/2006/bibliography" xmlns="http://schemas.openxmlformats.org/officeDocument/2006/bibliography" SelectedStyle="\APASixthEditionOfficeOnline.xsl" StyleName="APA" Version="6"/>
+</file>
+
+<file path=customXml/itemProps1.xml><?xml version="1.0" encoding="utf-8"?>
+<ds:datastoreItem xmlns:ds="http://schemas.openxmlformats.org/officeDocument/2006/customXml" ds:itemID="{21A0CDC2-6D89-4495-841B-6B521233E841}">
+  <ds:schemaRefs>
+    <ds:schemaRef ds:uri="http://schemas.openxmlformats.org/officeDocument/2006/bibliography"/>
+  </ds:schemaRefs>
+</ds:datastoreItem>
 </file>
</xml_diff>